<commit_message>
little chanhe to docx
</commit_message>
<xml_diff>
--- a/stage2/Project report stage 2.docx
+++ b/stage2/Project report stage 2.docx
@@ -55,8 +55,6 @@
         <w:tab/>
         <w:t>Project report stage 2</w:t>
       </w:r>
-      <w:bookmarkStart w:id="0" w:name="_GoBack"/>
-      <w:bookmarkEnd w:id="0"/>
     </w:p>
     <w:p>
       <w:pPr>
@@ -128,7 +126,23 @@
           <w:rFonts w:ascii="Calibri" w:hAnsi="Calibri" w:cs="Calibri"/>
           <w:color w:val="000000"/>
         </w:rPr>
-        <w:t xml:space="preserve">There are plenty of app doing this job. Such as </w:t>
+        <w:t>There are plenty of app</w:t>
+      </w:r>
+      <w:r>
+        <w:rPr>
+          <w:rFonts w:ascii="Calibri" w:hAnsi="Calibri" w:cs="Calibri"/>
+          <w:color w:val="000000"/>
+        </w:rPr>
+        <w:t>s</w:t>
+      </w:r>
+      <w:bookmarkStart w:id="0" w:name="_GoBack"/>
+      <w:bookmarkEnd w:id="0"/>
+      <w:r>
+        <w:rPr>
+          <w:rFonts w:ascii="Calibri" w:hAnsi="Calibri" w:cs="Calibri"/>
+          <w:color w:val="000000"/>
+        </w:rPr>
+        <w:t xml:space="preserve"> doing this job. Such as </w:t>
       </w:r>
       <w:proofErr w:type="spellStart"/>
       <w:r>

</xml_diff>